<commit_message>
Petite réu où on a décidé de la solution FC3 privilégié
Solution priviligiée : LED traversante WSB 5mm, 5 leds par case
</commit_message>
<xml_diff>
--- a/Gestion de Projet/Phase 1 Avant-Projet/FC3 Appliquer un temps d’attente à chaque pièce bougée/FC3 Appliquer un temps d’attente à chaque pièce bougée.docx
+++ b/Gestion de Projet/Phase 1 Avant-Projet/FC3 Appliquer un temps d’attente à chaque pièce bougée/FC3 Appliquer un temps d’attente à chaque pièce bougée.docx
@@ -1,6 +1,6 @@
 
 <file path=word/document.xml><?xml version="1.0" encoding="utf-8"?>
-<w:document xmlns:wpc="http://schemas.microsoft.com/office/word/2010/wordprocessingCanvas" xmlns:cx="http://schemas.microsoft.com/office/drawing/2014/chartex" xmlns:cx1="http://schemas.microsoft.com/office/drawing/2015/9/8/chartex" xmlns:cx2="http://schemas.microsoft.com/office/drawing/2015/10/21/chartex" xmlns:cx3="http://schemas.microsoft.com/office/drawing/2016/5/9/chartex" xmlns:cx4="http://schemas.microsoft.com/office/drawing/2016/5/10/chartex" xmlns:cx5="http://schemas.microsoft.com/office/drawing/2016/5/11/chartex" xmlns:cx6="http://schemas.microsoft.com/office/drawing/2016/5/12/chartex" xmlns:cx7="http://schemas.microsoft.com/office/drawing/2016/5/13/chartex" xmlns:cx8="http://schemas.microsoft.com/office/drawing/2016/5/14/chartex" xmlns:mc="http://schemas.openxmlformats.org/markup-compatibility/2006" xmlns:aink="http://schemas.microsoft.com/office/drawing/2016/ink" xmlns:am3d="http://schemas.microsoft.com/office/drawing/2017/model3d" xmlns:o="urn:schemas-microsoft-com:office:office" xmlns:r="http://schemas.openxmlformats.org/officeDocument/2006/relationships" xmlns:m="http://schemas.openxmlformats.org/officeDocument/2006/math" xmlns:v="urn:schemas-microsoft-com:vml" xmlns:wp14="http://schemas.microsoft.com/office/word/2010/wordprocessingDrawing" xmlns:wp="http://schemas.openxmlformats.org/drawingml/2006/wordprocessingDrawing" xmlns:w10="urn:schemas-microsoft-com:office:word" xmlns:w="http://schemas.openxmlformats.org/wordprocessingml/2006/main" xmlns:w14="http://schemas.microsoft.com/office/word/2010/wordml" xmlns:w15="http://schemas.microsoft.com/office/word/2012/wordml" xmlns:w16cid="http://schemas.microsoft.com/office/word/2016/wordml/cid" xmlns:w16se="http://schemas.microsoft.com/office/word/2015/wordml/symex" xmlns:wpg="http://schemas.microsoft.com/office/word/2010/wordprocessingGroup" xmlns:wpi="http://schemas.microsoft.com/office/word/2010/wordprocessingInk" xmlns:wne="http://schemas.microsoft.com/office/word/2006/wordml" xmlns:wps="http://schemas.microsoft.com/office/word/2010/wordprocessingShape" mc:Ignorable="w14 w15 w16se w16cid wp14">
+<w:document xmlns:wpc="http://schemas.microsoft.com/office/word/2010/wordprocessingCanvas" xmlns:cx="http://schemas.microsoft.com/office/drawing/2014/chartex" xmlns:cx1="http://schemas.microsoft.com/office/drawing/2015/9/8/chartex" xmlns:cx2="http://schemas.microsoft.com/office/drawing/2015/10/21/chartex" xmlns:cx3="http://schemas.microsoft.com/office/drawing/2016/5/9/chartex" xmlns:cx4="http://schemas.microsoft.com/office/drawing/2016/5/10/chartex" xmlns:cx5="http://schemas.microsoft.com/office/drawing/2016/5/11/chartex" xmlns:cx6="http://schemas.microsoft.com/office/drawing/2016/5/12/chartex" xmlns:cx7="http://schemas.microsoft.com/office/drawing/2016/5/13/chartex" xmlns:cx8="http://schemas.microsoft.com/office/drawing/2016/5/14/chartex" xmlns:mc="http://schemas.openxmlformats.org/markup-compatibility/2006" xmlns:aink="http://schemas.microsoft.com/office/drawing/2016/ink" xmlns:am3d="http://schemas.microsoft.com/office/drawing/2017/model3d" xmlns:o="urn:schemas-microsoft-com:office:office" xmlns:oel="http://schemas.microsoft.com/office/2019/extlst" xmlns:r="http://schemas.openxmlformats.org/officeDocument/2006/relationships" xmlns:m="http://schemas.openxmlformats.org/officeDocument/2006/math" xmlns:v="urn:schemas-microsoft-com:vml" xmlns:wp14="http://schemas.microsoft.com/office/word/2010/wordprocessingDrawing" xmlns:wp="http://schemas.openxmlformats.org/drawingml/2006/wordprocessingDrawing" xmlns:w10="urn:schemas-microsoft-com:office:word" xmlns:w="http://schemas.openxmlformats.org/wordprocessingml/2006/main" xmlns:w14="http://schemas.microsoft.com/office/word/2010/wordml" xmlns:w15="http://schemas.microsoft.com/office/word/2012/wordml" xmlns:w16cex="http://schemas.microsoft.com/office/word/2018/wordml/cex" xmlns:w16cid="http://schemas.microsoft.com/office/word/2016/wordml/cid" xmlns:w16="http://schemas.microsoft.com/office/word/2018/wordml" xmlns:w16du="http://schemas.microsoft.com/office/word/2023/wordml/word16du" xmlns:w16sdtdh="http://schemas.microsoft.com/office/word/2020/wordml/sdtdatahash" xmlns:w16sdtfl="http://schemas.microsoft.com/office/word/2024/wordml/sdtformatlock" xmlns:w16se="http://schemas.microsoft.com/office/word/2015/wordml/symex" xmlns:wpg="http://schemas.microsoft.com/office/word/2010/wordprocessingGroup" xmlns:wpi="http://schemas.microsoft.com/office/word/2010/wordprocessingInk" xmlns:wne="http://schemas.microsoft.com/office/word/2006/wordml" xmlns:wps="http://schemas.microsoft.com/office/word/2010/wordprocessingShape" mc:Ignorable="w14 w15 w16se w16cid w16 w16cex w16sdtdh w16sdtfl w16du wp14">
   <w:body>
     <w:p>
       <w:pPr>
@@ -37,7 +37,6 @@
           <w:docPartUnique/>
         </w:docPartObj>
       </w:sdtPr>
-      <w:sdtEndPr/>
       <w:sdtContent>
         <w:p>
           <w:pPr>
@@ -310,13 +309,8 @@
       <w:bookmarkStart w:id="4" w:name="_yg6r77m77nh2" w:colFirst="0" w:colLast="0"/>
       <w:bookmarkEnd w:id="4"/>
       <w:r>
-        <w:t xml:space="preserve">Solution 1 : </w:t>
-      </w:r>
-      <w:proofErr w:type="spellStart"/>
-      <w:r>
-        <w:t>electro-aimant</w:t>
-      </w:r>
-      <w:proofErr w:type="spellEnd"/>
+        <w:t>Solution 1 : electro-aimant</w:t>
+      </w:r>
     </w:p>
     <w:p>
       <w:pPr>
@@ -440,23 +434,14 @@
           <w:sz w:val="24"/>
           <w:szCs w:val="24"/>
         </w:rPr>
-        <w:t xml:space="preserve">Je conseille 12V (prix 4.90) mais surtout, 12V correspond à une tension d’alimentation pour une </w:t>
-      </w:r>
-      <w:proofErr w:type="spellStart"/>
+        <w:t>Je conseille 12V (prix 4.90) mais surtout, 12V correspond à une tension d’alimentation pour une arduino nano (6 V et 20 V)</w:t>
+      </w:r>
       <w:r>
         <w:rPr>
           <w:sz w:val="24"/>
           <w:szCs w:val="24"/>
         </w:rPr>
-        <w:t>arduino</w:t>
-      </w:r>
-      <w:proofErr w:type="spellEnd"/>
-      <w:r>
-        <w:rPr>
-          <w:sz w:val="24"/>
-          <w:szCs w:val="24"/>
-        </w:rPr>
-        <w:t xml:space="preserve"> nano (6 V et 20 V)</w:t>
+        <w:t>. Si la puissance reste constante, alors on diminue le courant en augmentant la tension ce qui réduit les échauffements.</w:t>
       </w:r>
     </w:p>
     <w:p>
@@ -513,7 +498,6 @@
         </w:rPr>
       </w:pPr>
       <w:hyperlink r:id="rId4" w:anchor="/432-tension-5v_dc">
-        <w:proofErr w:type="gramStart"/>
         <w:r>
           <w:rPr>
             <w:color w:val="1155CC"/>
@@ -521,17 +505,7 @@
             <w:szCs w:val="24"/>
             <w:u w:val="single"/>
           </w:rPr>
-          <w:t>lien</w:t>
-        </w:r>
-        <w:proofErr w:type="gramEnd"/>
-        <w:r>
-          <w:rPr>
-            <w:color w:val="1155CC"/>
-            <w:sz w:val="24"/>
-            <w:szCs w:val="24"/>
-            <w:u w:val="single"/>
-          </w:rPr>
-          <w:t xml:space="preserve"> commerçant</w:t>
+          <w:t>lien commerçant</w:t>
         </w:r>
       </w:hyperlink>
     </w:p>
@@ -800,7 +774,7 @@
           <w:noProof/>
         </w:rPr>
         <w:drawing>
-          <wp:anchor distT="114300" distB="114300" distL="114300" distR="114300" simplePos="0" relativeHeight="251658240" behindDoc="0" locked="0" layoutInCell="1" hidden="0" allowOverlap="1">
+          <wp:anchor distT="114300" distB="114300" distL="114300" distR="114300" simplePos="0" relativeHeight="251658240" behindDoc="0" locked="0" layoutInCell="1" hidden="0" allowOverlap="1" wp14:anchorId="5D70BE9D" wp14:editId="494D6BE5">
             <wp:simplePos x="0" y="0"/>
             <wp:positionH relativeFrom="column">
               <wp:posOffset>2981325</wp:posOffset>
@@ -877,21 +851,8 @@
           <w:between w:val="nil"/>
         </w:pBdr>
       </w:pPr>
-      <w:proofErr w:type="spellStart"/>
-      <w:r>
-        <w:t>Led</w:t>
-      </w:r>
-      <w:proofErr w:type="spellEnd"/>
-      <w:r>
-        <w:t xml:space="preserve"> RGB </w:t>
-      </w:r>
-      <w:proofErr w:type="spellStart"/>
-      <w:r>
-        <w:t>addressable</w:t>
-      </w:r>
-      <w:proofErr w:type="spellEnd"/>
-      <w:r>
-        <w:t xml:space="preserve"> 8 mm</w:t>
+      <w:r>
+        <w:t>Led RGB addressable 8 mm</w:t>
       </w:r>
     </w:p>
     <w:p>
@@ -1054,15 +1015,7 @@
         </w:pBdr>
       </w:pPr>
       <w:r>
-        <w:t>“</w:t>
-      </w:r>
-      <w:proofErr w:type="spellStart"/>
-      <w:r>
-        <w:t>Led</w:t>
-      </w:r>
-      <w:proofErr w:type="spellEnd"/>
-      <w:r>
-        <w:t xml:space="preserve"> RGB adressable 8 mm basée sur un WS2812 et permettant de mettre plusieurs leds en cascade. Chaque couleur est réglable en intensité sur 256 niveaux. Elle se raccorde sur la sortie série d'un microcontrôleur.”</w:t>
+        <w:t>“Led RGB adressable 8 mm basée sur un WS2812 et permettant de mettre plusieurs leds en cascade. Chaque couleur est réglable en intensité sur 256 niveaux. Elle se raccorde sur la sortie série d'un microcontrôleur.”</w:t>
       </w:r>
     </w:p>
     <w:p>
@@ -1087,21 +1040,12 @@
         </w:pBdr>
       </w:pPr>
       <w:hyperlink r:id="rId6">
-        <w:proofErr w:type="gramStart"/>
         <w:r>
           <w:rPr>
             <w:color w:val="1155CC"/>
             <w:u w:val="single"/>
           </w:rPr>
-          <w:t>lien</w:t>
-        </w:r>
-        <w:proofErr w:type="gramEnd"/>
-        <w:r>
-          <w:rPr>
-            <w:color w:val="1155CC"/>
-            <w:u w:val="single"/>
-          </w:rPr>
-          <w:t xml:space="preserve"> du commerçant</w:t>
+          <w:t>lien du commerçant</w:t>
         </w:r>
       </w:hyperlink>
     </w:p>
@@ -1132,7 +1076,7 @@
           <w:noProof/>
         </w:rPr>
         <w:drawing>
-          <wp:anchor distT="114300" distB="114300" distL="114300" distR="114300" simplePos="0" relativeHeight="251659264" behindDoc="1" locked="0" layoutInCell="1" hidden="0" allowOverlap="1">
+          <wp:anchor distT="114300" distB="114300" distL="114300" distR="114300" simplePos="0" relativeHeight="251659264" behindDoc="1" locked="0" layoutInCell="1" hidden="0" allowOverlap="1" wp14:anchorId="3A310862" wp14:editId="061B696D">
             <wp:simplePos x="0" y="0"/>
             <wp:positionH relativeFrom="column">
               <wp:posOffset>4274820</wp:posOffset>
@@ -1192,53 +1136,16 @@
       <w:pPr>
         <w:jc w:val="left"/>
       </w:pPr>
-      <w:proofErr w:type="spellStart"/>
-      <w:r>
-        <w:t>Se</w:t>
-      </w:r>
-      <w:proofErr w:type="spellEnd"/>
-      <w:r>
-        <w:t xml:space="preserve"> pilote avec une </w:t>
-      </w:r>
-      <w:proofErr w:type="spellStart"/>
-      <w:r>
-        <w:t>Freescale</w:t>
-      </w:r>
-      <w:proofErr w:type="spellEnd"/>
-      <w:r>
-        <w:t xml:space="preserve"> KL25 et un </w:t>
-      </w:r>
-      <w:proofErr w:type="spellStart"/>
-      <w:r>
-        <w:t>mosfet</w:t>
-      </w:r>
-      <w:proofErr w:type="spellEnd"/>
-      <w:r>
-        <w:t>.</w:t>
+      <w:r>
+        <w:t>Se pilote avec une Freescale KL25 et un mosfet.</w:t>
       </w:r>
       <w:r>
         <w:br/>
-        <w:t xml:space="preserve">Le </w:t>
-      </w:r>
-      <w:proofErr w:type="spellStart"/>
-      <w:r>
-        <w:t>mosfet</w:t>
-      </w:r>
-      <w:proofErr w:type="spellEnd"/>
-      <w:r>
-        <w:t xml:space="preserve"> doit être alimenté en 5V.</w:t>
+        <w:t>Le mosfet doit être alimenté en 5V.</w:t>
       </w:r>
       <w:r>
         <w:br/>
-        <w:t xml:space="preserve">Il est nécessaire d'installer une résistance entre le </w:t>
-      </w:r>
-      <w:proofErr w:type="spellStart"/>
-      <w:r>
-        <w:t>mosfet</w:t>
-      </w:r>
-      <w:proofErr w:type="spellEnd"/>
-      <w:r>
-        <w:t xml:space="preserve"> et la LED pour respecter les tensions de fonctionnement de chaque couleur de la LED.</w:t>
+        <w:t>Il est nécessaire d'installer une résistance entre le mosfet et la LED pour respecter les tensions de fonctionnement de chaque couleur de la LED.</w:t>
       </w:r>
     </w:p>
     <w:p/>
@@ -1260,15 +1167,7 @@
         </w:rPr>
       </w:pPr>
       <w:r>
-        <w:t>Tension rouge (min et max</w:t>
-      </w:r>
-      <w:proofErr w:type="gramStart"/>
-      <w:r>
-        <w:t>):</w:t>
-      </w:r>
-      <w:proofErr w:type="gramEnd"/>
-      <w:r>
-        <w:t xml:space="preserve"> 2,2V</w:t>
+        <w:t>Tension rouge (min et max): 2,2V</w:t>
       </w:r>
       <w:r>
         <w:br/>
@@ -1310,7 +1209,7 @@
           <w:noProof/>
         </w:rPr>
         <w:drawing>
-          <wp:inline distT="114300" distB="114300" distL="114300" distR="114300">
+          <wp:inline distT="114300" distB="114300" distL="114300" distR="114300" wp14:anchorId="64A83B8F" wp14:editId="2501C94C">
             <wp:extent cx="5943600" cy="2755900"/>
             <wp:effectExtent l="0" t="0" r="0" b="0"/>
             <wp:docPr id="2" name="image3.png"/>
@@ -1380,20 +1279,15 @@
           <w:between w:val="nil"/>
         </w:pBdr>
       </w:pPr>
-      <w:proofErr w:type="gramStart"/>
-      <w:r>
-        <w:t>leds</w:t>
-      </w:r>
-      <w:proofErr w:type="gramEnd"/>
-      <w:r>
-        <w:t xml:space="preserve"> adressables RGB CMS basées sur un WS2812B.</w:t>
+      <w:r>
+        <w:t>leds adressables RGB CMS basées sur un WS2812B.</w:t>
       </w:r>
       <w:r>
         <w:rPr>
           <w:noProof/>
         </w:rPr>
         <w:drawing>
-          <wp:anchor distT="114300" distB="114300" distL="114300" distR="114300" simplePos="0" relativeHeight="251660288" behindDoc="0" locked="0" layoutInCell="1" hidden="0" allowOverlap="1">
+          <wp:anchor distT="114300" distB="114300" distL="114300" distR="114300" simplePos="0" relativeHeight="251660288" behindDoc="0" locked="0" layoutInCell="1" hidden="0" allowOverlap="1" wp14:anchorId="5094351C" wp14:editId="60C65E78">
             <wp:simplePos x="0" y="0"/>
             <wp:positionH relativeFrom="column">
               <wp:posOffset>2952750</wp:posOffset>
@@ -1448,15 +1342,7 @@
         </w:pBdr>
       </w:pPr>
       <w:r>
-        <w:t xml:space="preserve">10 leds RGB CMS </w:t>
-      </w:r>
-      <w:proofErr w:type="spellStart"/>
-      <w:r>
-        <w:t>NeoPixel</w:t>
-      </w:r>
-      <w:proofErr w:type="spellEnd"/>
-      <w:r>
-        <w:t xml:space="preserve"> ADA1655</w:t>
+        <w:t>10 leds RGB CMS NeoPixel ADA1655</w:t>
       </w:r>
     </w:p>
     <w:p/>
@@ -1590,13 +1476,8 @@
           <w:between w:val="nil"/>
         </w:pBdr>
       </w:pPr>
-      <w:proofErr w:type="gramStart"/>
-      <w:r>
-        <w:t>et</w:t>
-      </w:r>
-      <w:proofErr w:type="gramEnd"/>
-      <w:r>
-        <w:t xml:space="preserve"> 1 condensateur relié à la masse</w:t>
+      <w:r>
+        <w:t>et 1 condensateur relié à la masse</w:t>
       </w:r>
     </w:p>
     <w:p/>
@@ -1626,7 +1507,7 @@
           <w:noProof/>
         </w:rPr>
         <w:drawing>
-          <wp:inline distT="114300" distB="114300" distL="114300" distR="114300">
+          <wp:inline distT="114300" distB="114300" distL="114300" distR="114300" wp14:anchorId="3522FFA1" wp14:editId="1AB59BC2">
             <wp:extent cx="4933950" cy="4067175"/>
             <wp:effectExtent l="0" t="0" r="0" b="0"/>
             <wp:docPr id="1" name="image1.png"/>
@@ -1783,16 +1664,7 @@
         </w:rPr>
       </w:pPr>
       <w:r>
-        <w:t>Leds</w:t>
-      </w:r>
-      <w:r>
-        <w:t xml:space="preserve"> adressables RGB </w:t>
-      </w:r>
-      <w:r>
-        <w:t>traversant</w:t>
-      </w:r>
-      <w:r>
-        <w:t xml:space="preserve"> basées sur un WS2812B</w:t>
+        <w:t>Leds adressables RGB traversant basées sur un WS2812B</w:t>
       </w:r>
       <w:r>
         <w:rPr>
@@ -1830,11 +1702,12 @@
       </w:pPr>
       <w:r>
         <w:rPr>
+          <w:noProof/>
           <w:sz w:val="28"/>
           <w:szCs w:val="28"/>
         </w:rPr>
         <w:drawing>
-          <wp:anchor distT="0" distB="0" distL="114300" distR="114300" simplePos="0" relativeHeight="251662336" behindDoc="0" locked="0" layoutInCell="1" allowOverlap="1" wp14:anchorId="7DABA42B">
+          <wp:anchor distT="0" distB="0" distL="114300" distR="114300" simplePos="0" relativeHeight="251662336" behindDoc="0" locked="0" layoutInCell="1" allowOverlap="1" wp14:anchorId="442513E7" wp14:editId="5D79681F">
             <wp:simplePos x="0" y="0"/>
             <wp:positionH relativeFrom="column">
               <wp:posOffset>2384603</wp:posOffset>
@@ -1891,11 +1764,12 @@
       </w:r>
       <w:r>
         <w:rPr>
+          <w:noProof/>
           <w:sz w:val="28"/>
           <w:szCs w:val="28"/>
         </w:rPr>
         <w:drawing>
-          <wp:anchor distT="0" distB="0" distL="114300" distR="114300" simplePos="0" relativeHeight="251661312" behindDoc="0" locked="0" layoutInCell="1" allowOverlap="1" wp14:anchorId="30EF3D4C">
+          <wp:anchor distT="0" distB="0" distL="114300" distR="114300" simplePos="0" relativeHeight="251661312" behindDoc="0" locked="0" layoutInCell="1" allowOverlap="1" wp14:anchorId="159C59FC" wp14:editId="2A34E187">
             <wp:simplePos x="0" y="0"/>
             <wp:positionH relativeFrom="column">
               <wp:posOffset>-555981</wp:posOffset>
@@ -1985,11 +1859,12 @@
       </w:pPr>
       <w:r>
         <w:rPr>
+          <w:noProof/>
           <w:sz w:val="28"/>
           <w:szCs w:val="28"/>
         </w:rPr>
         <w:drawing>
-          <wp:anchor distT="0" distB="0" distL="114300" distR="114300" simplePos="0" relativeHeight="251663360" behindDoc="0" locked="0" layoutInCell="1" allowOverlap="1" wp14:anchorId="2167E6F0">
+          <wp:anchor distT="0" distB="0" distL="114300" distR="114300" simplePos="0" relativeHeight="251663360" behindDoc="0" locked="0" layoutInCell="1" allowOverlap="1" wp14:anchorId="49BCCEBC" wp14:editId="6B53E234">
             <wp:simplePos x="0" y="0"/>
             <wp:positionH relativeFrom="column">
               <wp:posOffset>2661945</wp:posOffset>
@@ -2049,23 +1924,7 @@
           <w:sz w:val="28"/>
           <w:szCs w:val="28"/>
         </w:rPr>
-        <w:t xml:space="preserve">Annaux </w:t>
-      </w:r>
-      <w:proofErr w:type="spellStart"/>
-      <w:r>
-        <w:rPr>
-          <w:sz w:val="28"/>
-          <w:szCs w:val="28"/>
-        </w:rPr>
-        <w:t>led</w:t>
-      </w:r>
-      <w:proofErr w:type="spellEnd"/>
-      <w:r>
-        <w:rPr>
-          <w:sz w:val="28"/>
-          <w:szCs w:val="28"/>
-        </w:rPr>
-        <w:t xml:space="preserve">, 2 choix : </w:t>
+        <w:t xml:space="preserve">Annaux led, 2 choix : </w:t>
       </w:r>
     </w:p>
     <w:p>
@@ -2123,11 +1982,12 @@
       </w:pPr>
       <w:r>
         <w:rPr>
+          <w:noProof/>
           <w:sz w:val="28"/>
           <w:szCs w:val="28"/>
         </w:rPr>
         <w:drawing>
-          <wp:anchor distT="0" distB="0" distL="114300" distR="114300" simplePos="0" relativeHeight="251664384" behindDoc="0" locked="0" layoutInCell="1" allowOverlap="1" wp14:anchorId="1A9017B2">
+          <wp:anchor distT="0" distB="0" distL="114300" distR="114300" simplePos="0" relativeHeight="251664384" behindDoc="0" locked="0" layoutInCell="1" allowOverlap="1" wp14:anchorId="0C19D1EA" wp14:editId="5596BC92">
             <wp:simplePos x="0" y="0"/>
             <wp:positionH relativeFrom="column">
               <wp:posOffset>-36957</wp:posOffset>
@@ -2295,23 +2155,7 @@
             <w:sz w:val="28"/>
             <w:szCs w:val="28"/>
           </w:rPr>
-          <w:t xml:space="preserve">Lien du commerçant </w:t>
-        </w:r>
-        <w:r>
-          <w:rPr>
-            <w:rStyle w:val="Lienhypertexte"/>
-            <w:sz w:val="28"/>
-            <w:szCs w:val="28"/>
-          </w:rPr>
-          <w:t>p</w:t>
-        </w:r>
-        <w:r>
-          <w:rPr>
-            <w:rStyle w:val="Lienhypertexte"/>
-            <w:sz w:val="28"/>
-            <w:szCs w:val="28"/>
-          </w:rPr>
-          <w:t>our le 37mm</w:t>
+          <w:t>Lien du commerçant pour le 37mm</w:t>
         </w:r>
       </w:hyperlink>
       <w:r>
@@ -2367,9 +2211,12 @@
         <w:pStyle w:val="Titre3"/>
       </w:pPr>
       <w:r>
+        <w:rPr>
+          <w:noProof/>
+        </w:rPr>
         <w:lastRenderedPageBreak/>
         <w:drawing>
-          <wp:anchor distT="0" distB="0" distL="114300" distR="114300" simplePos="0" relativeHeight="251665408" behindDoc="0" locked="0" layoutInCell="1" allowOverlap="1" wp14:anchorId="3759E0B2">
+          <wp:anchor distT="0" distB="0" distL="114300" distR="114300" simplePos="0" relativeHeight="251665408" behindDoc="0" locked="0" layoutInCell="1" allowOverlap="1" wp14:anchorId="12CD2095" wp14:editId="7FB249BF">
             <wp:simplePos x="0" y="0"/>
             <wp:positionH relativeFrom="column">
               <wp:posOffset>-124562</wp:posOffset>
@@ -2528,11 +2375,12 @@
       </w:pPr>
       <w:r>
         <w:rPr>
+          <w:noProof/>
           <w:sz w:val="28"/>
           <w:szCs w:val="28"/>
         </w:rPr>
         <w:drawing>
-          <wp:inline distT="0" distB="0" distL="0" distR="0" wp14:anchorId="3273E6F7" wp14:editId="488084FE">
+          <wp:inline distT="0" distB="0" distL="0" distR="0" wp14:anchorId="3E19F108" wp14:editId="04409B8C">
             <wp:extent cx="1939621" cy="1726387"/>
             <wp:effectExtent l="0" t="0" r="3810" b="7620"/>
             <wp:docPr id="11" name="Image 11"/>
@@ -2616,29 +2464,41 @@
         <w:lastRenderedPageBreak/>
         <w:t>Proposition 8</w:t>
       </w:r>
-    </w:p>
-    <w:p>
-      <w:pPr>
-        <w:rPr>
-          <w:sz w:val="28"/>
-          <w:szCs w:val="28"/>
-        </w:rPr>
-      </w:pPr>
-      <w:proofErr w:type="spellStart"/>
-      <w:r>
-        <w:rPr>
-          <w:sz w:val="28"/>
-          <w:szCs w:val="28"/>
-        </w:rPr>
-        <w:t>Led</w:t>
-      </w:r>
-      <w:proofErr w:type="spellEnd"/>
-      <w:r>
-        <w:rPr>
-          <w:sz w:val="28"/>
-          <w:szCs w:val="28"/>
-        </w:rPr>
-        <w:t xml:space="preserve"> traversant</w:t>
+      <w:r>
+        <w:rPr>
+          <w:sz w:val="28"/>
+          <w:szCs w:val="28"/>
+        </w:rPr>
+        <w:t xml:space="preserve"> </w:t>
+      </w:r>
+      <w:r>
+        <w:rPr>
+          <w:sz w:val="28"/>
+          <w:szCs w:val="28"/>
+        </w:rPr>
+        <w:sym w:font="Wingdings" w:char="F0E0"/>
+      </w:r>
+      <w:r>
+        <w:rPr>
+          <w:sz w:val="28"/>
+          <w:szCs w:val="28"/>
+        </w:rPr>
+        <w:t xml:space="preserve"> GO</w:t>
+      </w:r>
+    </w:p>
+    <w:p>
+      <w:pPr>
+        <w:rPr>
+          <w:sz w:val="28"/>
+          <w:szCs w:val="28"/>
+        </w:rPr>
+      </w:pPr>
+      <w:r>
+        <w:rPr>
+          <w:sz w:val="28"/>
+          <w:szCs w:val="28"/>
+        </w:rPr>
+        <w:t>Led traversant</w:t>
       </w:r>
     </w:p>
     <w:p>
@@ -2665,11 +2525,12 @@
       </w:pPr>
       <w:r>
         <w:rPr>
+          <w:noProof/>
           <w:sz w:val="28"/>
           <w:szCs w:val="28"/>
         </w:rPr>
         <w:drawing>
-          <wp:inline distT="0" distB="0" distL="0" distR="0" wp14:anchorId="5028C776" wp14:editId="6FDDA4A8">
+          <wp:inline distT="0" distB="0" distL="0" distR="0" wp14:anchorId="3D9C02F5" wp14:editId="301A6570">
             <wp:extent cx="3002057" cy="3006547"/>
             <wp:effectExtent l="0" t="0" r="8255" b="3810"/>
             <wp:docPr id="12" name="Image 12"/>
@@ -2690,7 +2551,7 @@
                     </a:stretch>
                   </pic:blipFill>
                   <pic:spPr>
-                    <a:xfrm flipH="1">
+                    <a:xfrm>
                       <a:off x="0" y="0"/>
                       <a:ext cx="3008185" cy="3012684"/>
                     </a:xfrm>
@@ -2719,11 +2580,25 @@
             <w:sz w:val="28"/>
             <w:szCs w:val="28"/>
           </w:rPr>
-          <w:t>Liens du commerçant</w:t>
+          <w:t>Liens du comm</w:t>
+        </w:r>
+        <w:r>
+          <w:rPr>
+            <w:rStyle w:val="Lienhypertexte"/>
+            <w:sz w:val="28"/>
+            <w:szCs w:val="28"/>
+          </w:rPr>
+          <w:t>e</w:t>
+        </w:r>
+        <w:r>
+          <w:rPr>
+            <w:rStyle w:val="Lienhypertexte"/>
+            <w:sz w:val="28"/>
+            <w:szCs w:val="28"/>
+          </w:rPr>
+          <w:t>rçant</w:t>
         </w:r>
       </w:hyperlink>
-      <w:bookmarkStart w:id="10" w:name="_GoBack"/>
-      <w:bookmarkEnd w:id="10"/>
     </w:p>
     <w:sectPr>
       <w:pgSz w:w="12240" w:h="15840"/>
@@ -2736,7 +2611,7 @@
 </file>
 
 <file path=word/styles.xml><?xml version="1.0" encoding="utf-8"?>
-<w:styles xmlns:mc="http://schemas.openxmlformats.org/markup-compatibility/2006" xmlns:r="http://schemas.openxmlformats.org/officeDocument/2006/relationships" xmlns:w="http://schemas.openxmlformats.org/wordprocessingml/2006/main" xmlns:w14="http://schemas.microsoft.com/office/word/2010/wordml" xmlns:w15="http://schemas.microsoft.com/office/word/2012/wordml" xmlns:w16cid="http://schemas.microsoft.com/office/word/2016/wordml/cid" xmlns:w16se="http://schemas.microsoft.com/office/word/2015/wordml/symex" mc:Ignorable="w14 w15 w16se w16cid">
+<w:styles xmlns:mc="http://schemas.openxmlformats.org/markup-compatibility/2006" xmlns:r="http://schemas.openxmlformats.org/officeDocument/2006/relationships" xmlns:w="http://schemas.openxmlformats.org/wordprocessingml/2006/main" xmlns:w14="http://schemas.microsoft.com/office/word/2010/wordml" xmlns:w15="http://schemas.microsoft.com/office/word/2012/wordml" xmlns:w16cex="http://schemas.microsoft.com/office/word/2018/wordml/cex" xmlns:w16cid="http://schemas.microsoft.com/office/word/2016/wordml/cid" xmlns:w16="http://schemas.microsoft.com/office/word/2018/wordml" xmlns:w16du="http://schemas.microsoft.com/office/word/2023/wordml/word16du" xmlns:w16sdtdh="http://schemas.microsoft.com/office/word/2020/wordml/sdtdatahash" xmlns:w16sdtfl="http://schemas.microsoft.com/office/word/2024/wordml/sdtformatlock" xmlns:w16se="http://schemas.microsoft.com/office/word/2015/wordml/symex" mc:Ignorable="w14 w15 w16se w16cid w16 w16cex w16sdtdh w16sdtfl w16du">
   <w:docDefaults>
     <w:rPrDefault>
       <w:rPr>
@@ -2754,7 +2629,7 @@
       </w:pPr>
     </w:pPrDefault>
   </w:docDefaults>
-  <w:latentStyles w:defLockedState="0" w:defUIPriority="99" w:defSemiHidden="0" w:defUnhideWhenUsed="0" w:defQFormat="0" w:count="375">
+  <w:latentStyles w:defLockedState="0" w:defUIPriority="99" w:defSemiHidden="0" w:defUnhideWhenUsed="0" w:defQFormat="0" w:count="376">
     <w:lsdException w:name="Normal" w:uiPriority="0" w:qFormat="1"/>
     <w:lsdException w:name="heading 1" w:uiPriority="9" w:qFormat="1"/>
     <w:lsdException w:name="heading 2" w:semiHidden="1" w:uiPriority="9" w:unhideWhenUsed="1" w:qFormat="1"/>
@@ -3130,6 +3005,7 @@
     <w:lsdException w:name="Smart Hyperlink" w:semiHidden="1" w:unhideWhenUsed="1"/>
     <w:lsdException w:name="Hashtag" w:semiHidden="1" w:unhideWhenUsed="1"/>
     <w:lsdException w:name="Unresolved Mention" w:semiHidden="1" w:unhideWhenUsed="1"/>
+    <w:lsdException w:name="Smart Link" w:semiHidden="1" w:unhideWhenUsed="1"/>
   </w:latentStyles>
   <w:style w:type="paragraph" w:default="1" w:styleId="Normal">
     <w:name w:val="Normal"/>

</xml_diff>